<commit_message>
update crawler usage doc with info about starting rest.py
</commit_message>
<xml_diff>
--- a/crawler/doc/word/cs286a_crawler_installation_and_usage.docx
+++ b/crawler/doc/word/cs286a_crawler_installation_and_usage.docx
@@ -56,7 +56,7 @@
       <w:pPr>
         <w:numPr>
           <w:ilvl w:val="0"/>
-          <w:numId w:val="2"/>
+          <w:numId w:val="3"/>
         </w:numPr>
         <w:ind w:left="720" w:hanging="360"/>
         <w:contextualSpacing w:val="1"/>
@@ -73,7 +73,7 @@
       <w:pPr>
         <w:numPr>
           <w:ilvl w:val="0"/>
-          <w:numId w:val="2"/>
+          <w:numId w:val="3"/>
         </w:numPr>
         <w:ind w:left="720" w:hanging="360"/>
         <w:contextualSpacing w:val="1"/>
@@ -122,6 +122,341 @@
       <w:pPr>
         <w:numPr>
           <w:ilvl w:val="0"/>
+          <w:numId w:val="2"/>
+        </w:numPr>
+        <w:ind w:left="720" w:hanging="360"/>
+        <w:contextualSpacing w:val="1"/>
+        <w:rPr/>
+      </w:pPr>
+      <w:r>
+        <w:rPr>
+          <w:rtl w:val="0"/>
+        </w:rPr>
+        <w:t xml:space="preserve">install inotify-tools (version 3.14)</w:t>
+      </w:r>
+    </w:p>
+    <w:p>
+      <w:pPr>
+        <w:numPr>
+          <w:ilvl w:val="1"/>
+          <w:numId w:val="2"/>
+        </w:numPr>
+        <w:ind w:left="1440" w:hanging="360"/>
+        <w:contextualSpacing w:val="1"/>
+        <w:rPr/>
+      </w:pPr>
+      <w:r>
+        <w:rPr>
+          <w:rtl w:val="0"/>
+        </w:rPr>
+        <w:t xml:space="preserve">sudo apt-get install inotify-tools (on Ubuntu)</w:t>
+      </w:r>
+    </w:p>
+    <w:p>
+      <w:pPr>
+        <w:numPr>
+          <w:ilvl w:val="1"/>
+          <w:numId w:val="2"/>
+        </w:numPr>
+        <w:ind w:left="1440" w:hanging="360"/>
+        <w:contextualSpacing w:val="1"/>
+        <w:rPr/>
+      </w:pPr>
+      <w:r>
+        <w:rPr>
+          <w:rtl w:val="0"/>
+        </w:rPr>
+        <w:t xml:space="preserve">sudo yum install inotify-tools (on Redhat/Fedora)</w:t>
+      </w:r>
+    </w:p>
+    <w:p>
+      <w:pPr>
+        <w:numPr>
+          <w:ilvl w:val="1"/>
+          <w:numId w:val="2"/>
+        </w:numPr>
+        <w:ind w:left="1440" w:hanging="360"/>
+        <w:contextualSpacing w:val="1"/>
+        <w:rPr/>
+      </w:pPr>
+      <w:r>
+        <w:rPr>
+          <w:rtl w:val="0"/>
+        </w:rPr>
+        <w:t xml:space="preserve">DOES NOT WORK ON A MAC OR WINDOWS MACHINE (because inotify relies on a Linux system call)</w:t>
+      </w:r>
+    </w:p>
+    <w:p>
+      <w:pPr>
+        <w:numPr>
+          <w:ilvl w:val="0"/>
+          <w:numId w:val="2"/>
+        </w:numPr>
+        <w:ind w:left="720" w:hanging="360"/>
+        <w:contextualSpacing w:val="1"/>
+        <w:rPr/>
+      </w:pPr>
+      <w:r>
+        <w:rPr>
+          <w:rtl w:val="0"/>
+        </w:rPr>
+        <w:t xml:space="preserve">install other dependencies</w:t>
+      </w:r>
+    </w:p>
+    <w:p>
+      <w:pPr>
+        <w:numPr>
+          <w:ilvl w:val="1"/>
+          <w:numId w:val="2"/>
+        </w:numPr>
+        <w:ind w:left="1440" w:hanging="360"/>
+        <w:contextualSpacing w:val="1"/>
+        <w:rPr/>
+      </w:pPr>
+      <w:r>
+        <w:rPr>
+          <w:rtl w:val="0"/>
+        </w:rPr>
+        <w:t xml:space="preserve">sudo apt-get install python-webpy (version 0.37)</w:t>
+      </w:r>
+    </w:p>
+    <w:p>
+      <w:pPr>
+        <w:numPr>
+          <w:ilvl w:val="1"/>
+          <w:numId w:val="2"/>
+        </w:numPr>
+        <w:ind w:left="1440" w:hanging="360"/>
+        <w:contextualSpacing w:val="1"/>
+        <w:rPr/>
+      </w:pPr>
+      <w:r>
+        <w:rPr>
+          <w:rtl w:val="0"/>
+        </w:rPr>
+        <w:t xml:space="preserve">sudo apt-get install curl</w:t>
+      </w:r>
+    </w:p>
+    <w:p>
+      <w:pPr>
+        <w:numPr>
+          <w:ilvl w:val="0"/>
+          <w:numId w:val="2"/>
+        </w:numPr>
+        <w:ind w:left="720" w:hanging="360"/>
+        <w:contextualSpacing w:val="1"/>
+        <w:rPr/>
+      </w:pPr>
+      <w:r>
+        <w:rPr>
+          <w:rtl w:val="0"/>
+        </w:rPr>
+        <w:t xml:space="preserve">install Java (version "1.7.0_11")</w:t>
+      </w:r>
+    </w:p>
+    <w:p>
+      <w:pPr>
+        <w:numPr>
+          <w:ilvl w:val="1"/>
+          <w:numId w:val="2"/>
+        </w:numPr>
+        <w:ind w:left="1440" w:hanging="360"/>
+        <w:contextualSpacing w:val="1"/>
+        <w:rPr>
+          <w:u w:val="none"/>
+        </w:rPr>
+      </w:pPr>
+      <w:r>
+        <w:rPr>
+          <w:rtl w:val="0"/>
+        </w:rPr>
+        <w:t xml:space="preserve">need a JDK (in addition to JRE)</w:t>
+      </w:r>
+    </w:p>
+    <w:p>
+      <w:pPr>
+        <w:numPr>
+          <w:ilvl w:val="1"/>
+          <w:numId w:val="2"/>
+        </w:numPr>
+        <w:ind w:left="1440" w:hanging="360"/>
+        <w:contextualSpacing w:val="1"/>
+        <w:rPr/>
+      </w:pPr>
+      <w:r>
+        <w:rPr>
+          <w:rtl w:val="0"/>
+        </w:rPr>
+        <w:t xml:space="preserve">make sure $JAVA_HOME is set correctly</w:t>
+      </w:r>
+    </w:p>
+    <w:p>
+      <w:pPr>
+        <w:numPr>
+          <w:ilvl w:val="0"/>
+          <w:numId w:val="2"/>
+        </w:numPr>
+        <w:ind w:left="720" w:hanging="360"/>
+        <w:contextualSpacing w:val="1"/>
+        <w:rPr/>
+      </w:pPr>
+      <w:r>
+        <w:rPr>
+          <w:rtl w:val="0"/>
+        </w:rPr>
+        <w:t xml:space="preserve">set the correct permissions on the ssh key</w:t>
+      </w:r>
+    </w:p>
+    <w:p>
+      <w:pPr>
+        <w:numPr>
+          <w:ilvl w:val="1"/>
+          <w:numId w:val="2"/>
+        </w:numPr>
+        <w:ind w:left="1440" w:hanging="360"/>
+        <w:contextualSpacing w:val="1"/>
+        <w:rPr/>
+      </w:pPr>
+      <w:r>
+        <w:rPr>
+          <w:rtl w:val="0"/>
+        </w:rPr>
+        <w:t xml:space="preserve">cd cs286A/crawler/; chmod 400 ec2.pem</w:t>
+      </w:r>
+    </w:p>
+    <w:p>
+      <w:pPr>
+        <w:numPr>
+          <w:ilvl w:val="0"/>
+          <w:numId w:val="2"/>
+        </w:numPr>
+        <w:ind w:left="720" w:hanging="360"/>
+        <w:contextualSpacing w:val="1"/>
+        <w:rPr/>
+      </w:pPr>
+      <w:r>
+        <w:rPr>
+          <w:rtl w:val="0"/>
+        </w:rPr>
+        <w:t xml:space="preserve">ssh to ec2 machine and say yes (once for each new computer/account)</w:t>
+      </w:r>
+    </w:p>
+    <w:p>
+      <w:pPr>
+        <w:contextualSpacing w:val="0"/>
+      </w:pPr>
+      <w:r>
+        <w:rPr>
+          <w:rtl w:val="0"/>
+        </w:rPr>
+      </w:r>
+    </w:p>
+    <w:p>
+      <w:pPr>
+        <w:contextualSpacing w:val="0"/>
+      </w:pPr>
+      <w:r>
+        <w:rPr>
+          <w:b w:val="1"/>
+          <w:rtl w:val="0"/>
+        </w:rPr>
+        <w:t xml:space="preserve">Code Setup</w:t>
+      </w:r>
+    </w:p>
+    <w:p>
+      <w:pPr>
+        <w:numPr>
+          <w:ilvl w:val="0"/>
+          <w:numId w:val="2"/>
+        </w:numPr>
+        <w:ind w:left="720" w:hanging="360"/>
+        <w:contextualSpacing w:val="1"/>
+        <w:rPr/>
+      </w:pPr>
+      <w:r>
+        <w:rPr>
+          <w:rtl w:val="0"/>
+        </w:rPr>
+        <w:t xml:space="preserve">clone repo</w:t>
+      </w:r>
+    </w:p>
+    <w:p>
+      <w:pPr>
+        <w:numPr>
+          <w:ilvl w:val="0"/>
+          <w:numId w:val="2"/>
+        </w:numPr>
+        <w:ind w:left="720" w:hanging="360"/>
+        <w:contextualSpacing w:val="1"/>
+        <w:rPr/>
+      </w:pPr>
+      <w:r>
+        <w:rPr>
+          <w:rtl w:val="0"/>
+        </w:rPr>
+        <w:t xml:space="preserve">cd cs286A/crawler/gobblin/</w:t>
+      </w:r>
+    </w:p>
+    <w:p>
+      <w:pPr>
+        <w:numPr>
+          <w:ilvl w:val="0"/>
+          <w:numId w:val="2"/>
+        </w:numPr>
+        <w:ind w:left="720" w:hanging="360"/>
+        <w:contextualSpacing w:val="1"/>
+        <w:rPr/>
+      </w:pPr>
+      <w:r>
+        <w:rPr>
+          <w:rtl w:val="0"/>
+        </w:rPr>
+        <w:t xml:space="preserve">./compile_and_unpack.sh</w:t>
+      </w:r>
+    </w:p>
+    <w:p>
+      <w:pPr>
+        <w:numPr>
+          <w:ilvl w:val="0"/>
+          <w:numId w:val="2"/>
+        </w:numPr>
+        <w:ind w:left="720" w:hanging="360"/>
+        <w:contextualSpacing w:val="1"/>
+        <w:rPr/>
+      </w:pPr>
+      <w:r>
+        <w:rPr>
+          <w:rtl w:val="0"/>
+        </w:rPr>
+        <w:t xml:space="preserve">cd cs286A/crawler/</w:t>
+      </w:r>
+    </w:p>
+    <w:p>
+      <w:pPr>
+        <w:contextualSpacing w:val="0"/>
+      </w:pPr>
+      <w:r>
+        <w:rPr>
+          <w:rtl w:val="0"/>
+        </w:rPr>
+      </w:r>
+    </w:p>
+    <w:p>
+      <w:pPr>
+        <w:contextualSpacing w:val="0"/>
+      </w:pPr>
+      <w:r>
+        <w:rPr>
+          <w:b w:val="1"/>
+          <w:rtl w:val="0"/>
+        </w:rPr>
+        <w:t xml:space="preserve">Runtime instructions</w:t>
+      </w:r>
+    </w:p>
+    <w:p>
+      <w:pPr>
+        <w:numPr>
+          <w:ilvl w:val="0"/>
           <w:numId w:val="1"/>
         </w:numPr>
         <w:ind w:left="720" w:hanging="360"/>
@@ -132,7 +467,7 @@
         <w:rPr>
           <w:rtl w:val="0"/>
         </w:rPr>
-        <w:t xml:space="preserve">install inotify-tools (version 3.14)</w:t>
+        <w:t xml:space="preserve">in a separate terminal, start up the csv REST server</w:t>
       </w:r>
     </w:p>
     <w:p>
@@ -143,37 +478,58 @@
         </w:numPr>
         <w:ind w:left="1440" w:hanging="360"/>
         <w:contextualSpacing w:val="1"/>
-        <w:rPr/>
-      </w:pPr>
-      <w:r>
-        <w:rPr>
-          <w:rtl w:val="0"/>
-        </w:rPr>
-        <w:t xml:space="preserve">sudo apt-get install inotify-tools (on Ubuntu)</w:t>
+        <w:rPr>
+          <w:u w:val="none"/>
+        </w:rPr>
+      </w:pPr>
+      <w:r>
+        <w:rPr>
+          <w:rtl w:val="0"/>
+        </w:rPr>
+        <w:t xml:space="preserve">cd cs286a/; python rest.py</w:t>
+      </w:r>
+    </w:p>
+    <w:p>
+      <w:pPr>
+        <w:numPr>
+          <w:ilvl w:val="0"/>
+          <w:numId w:val="4"/>
+        </w:numPr>
+        <w:ind w:left="720" w:hanging="360"/>
+        <w:contextualSpacing w:val="1"/>
+        <w:rPr/>
+      </w:pPr>
+      <w:r>
+        <w:rPr>
+          <w:rtl w:val="0"/>
+        </w:rPr>
+        <w:t xml:space="preserve">specify job frequency and data mover target in config.py</w:t>
       </w:r>
     </w:p>
     <w:p>
       <w:pPr>
         <w:numPr>
           <w:ilvl w:val="1"/>
-          <w:numId w:val="1"/>
+          <w:numId w:val="4"/>
         </w:numPr>
         <w:ind w:left="1440" w:hanging="360"/>
         <w:contextualSpacing w:val="1"/>
-        <w:rPr/>
-      </w:pPr>
-      <w:r>
-        <w:rPr>
-          <w:rtl w:val="0"/>
-        </w:rPr>
-        <w:t xml:space="preserve">sudo yum install inotify-tools (on Redhat/Fedora)</w:t>
+        <w:rPr>
+          <w:u w:val="none"/>
+        </w:rPr>
+      </w:pPr>
+      <w:r>
+        <w:rPr>
+          <w:rtl w:val="0"/>
+        </w:rPr>
+        <w:t xml:space="preserve">For demo purposes, the default frequency is set to every 30 seconds, and the default target machine/directory is the demo EC2 instance</w:t>
       </w:r>
     </w:p>
     <w:p>
       <w:pPr>
         <w:numPr>
           <w:ilvl w:val="1"/>
-          <w:numId w:val="1"/>
+          <w:numId w:val="4"/>
         </w:numPr>
         <w:ind w:left="1440" w:hanging="360"/>
         <w:contextualSpacing w:val="1"/>
@@ -183,326 +539,6 @@
         <w:rPr>
           <w:rtl w:val="0"/>
         </w:rPr>
-        <w:t xml:space="preserve">DOES NOT WORK ON A MAC OR WINDOWS MACHINE (because inotify relies on a Linux system call)</w:t>
-      </w:r>
-    </w:p>
-    <w:p>
-      <w:pPr>
-        <w:numPr>
-          <w:ilvl w:val="0"/>
-          <w:numId w:val="1"/>
-        </w:numPr>
-        <w:ind w:left="720" w:hanging="360"/>
-        <w:contextualSpacing w:val="1"/>
-        <w:rPr/>
-      </w:pPr>
-      <w:r>
-        <w:rPr>
-          <w:rtl w:val="0"/>
-        </w:rPr>
-        <w:t xml:space="preserve">install other dependencies</w:t>
-      </w:r>
-    </w:p>
-    <w:p>
-      <w:pPr>
-        <w:numPr>
-          <w:ilvl w:val="1"/>
-          <w:numId w:val="1"/>
-        </w:numPr>
-        <w:ind w:left="1440" w:hanging="360"/>
-        <w:contextualSpacing w:val="1"/>
-        <w:rPr/>
-      </w:pPr>
-      <w:r>
-        <w:rPr>
-          <w:rtl w:val="0"/>
-        </w:rPr>
-        <w:t xml:space="preserve">sudo apt-get install python-webpy (version 0.37)</w:t>
-      </w:r>
-    </w:p>
-    <w:p>
-      <w:pPr>
-        <w:numPr>
-          <w:ilvl w:val="1"/>
-          <w:numId w:val="1"/>
-        </w:numPr>
-        <w:ind w:left="1440" w:hanging="360"/>
-        <w:contextualSpacing w:val="1"/>
-        <w:rPr/>
-      </w:pPr>
-      <w:r>
-        <w:rPr>
-          <w:rtl w:val="0"/>
-        </w:rPr>
-        <w:t xml:space="preserve">sudo apt-get install curl</w:t>
-      </w:r>
-    </w:p>
-    <w:p>
-      <w:pPr>
-        <w:numPr>
-          <w:ilvl w:val="0"/>
-          <w:numId w:val="1"/>
-        </w:numPr>
-        <w:ind w:left="720" w:hanging="360"/>
-        <w:contextualSpacing w:val="1"/>
-        <w:rPr/>
-      </w:pPr>
-      <w:r>
-        <w:rPr>
-          <w:rtl w:val="0"/>
-        </w:rPr>
-        <w:t xml:space="preserve">install Java (version "1.7.0_11")</w:t>
-      </w:r>
-    </w:p>
-    <w:p>
-      <w:pPr>
-        <w:numPr>
-          <w:ilvl w:val="1"/>
-          <w:numId w:val="1"/>
-        </w:numPr>
-        <w:ind w:left="1440" w:hanging="360"/>
-        <w:contextualSpacing w:val="1"/>
-        <w:rPr>
-          <w:u w:val="none"/>
-        </w:rPr>
-      </w:pPr>
-      <w:r>
-        <w:rPr>
-          <w:rtl w:val="0"/>
-        </w:rPr>
-        <w:t xml:space="preserve">need a JDK (in addition to JRE)</w:t>
-      </w:r>
-    </w:p>
-    <w:p>
-      <w:pPr>
-        <w:numPr>
-          <w:ilvl w:val="1"/>
-          <w:numId w:val="1"/>
-        </w:numPr>
-        <w:ind w:left="1440" w:hanging="360"/>
-        <w:contextualSpacing w:val="1"/>
-        <w:rPr/>
-      </w:pPr>
-      <w:r>
-        <w:rPr>
-          <w:rtl w:val="0"/>
-        </w:rPr>
-        <w:t xml:space="preserve">make sure $JAVA_HOME is set correctly</w:t>
-      </w:r>
-    </w:p>
-    <w:p>
-      <w:pPr>
-        <w:numPr>
-          <w:ilvl w:val="0"/>
-          <w:numId w:val="1"/>
-        </w:numPr>
-        <w:ind w:left="720" w:hanging="360"/>
-        <w:contextualSpacing w:val="1"/>
-        <w:rPr/>
-      </w:pPr>
-      <w:r>
-        <w:rPr>
-          <w:rtl w:val="0"/>
-        </w:rPr>
-        <w:t xml:space="preserve">set the correct permissions on the ssh key</w:t>
-      </w:r>
-    </w:p>
-    <w:p>
-      <w:pPr>
-        <w:numPr>
-          <w:ilvl w:val="1"/>
-          <w:numId w:val="1"/>
-        </w:numPr>
-        <w:ind w:left="1440" w:hanging="360"/>
-        <w:contextualSpacing w:val="1"/>
-        <w:rPr/>
-      </w:pPr>
-      <w:r>
-        <w:rPr>
-          <w:rtl w:val="0"/>
-        </w:rPr>
-        <w:t xml:space="preserve">cd cs286A/crawler/; chmod 400 ec2.pem</w:t>
-      </w:r>
-    </w:p>
-    <w:p>
-      <w:pPr>
-        <w:numPr>
-          <w:ilvl w:val="0"/>
-          <w:numId w:val="1"/>
-        </w:numPr>
-        <w:ind w:left="720" w:hanging="360"/>
-        <w:contextualSpacing w:val="1"/>
-        <w:rPr/>
-      </w:pPr>
-      <w:r>
-        <w:rPr>
-          <w:rtl w:val="0"/>
-        </w:rPr>
-        <w:t xml:space="preserve">ssh to ec2 machine and say yes (once for each new computer/account)</w:t>
-      </w:r>
-    </w:p>
-    <w:p>
-      <w:pPr>
-        <w:contextualSpacing w:val="0"/>
-      </w:pPr>
-      <w:r>
-        <w:rPr>
-          <w:rtl w:val="0"/>
-        </w:rPr>
-      </w:r>
-    </w:p>
-    <w:p>
-      <w:pPr>
-        <w:contextualSpacing w:val="0"/>
-      </w:pPr>
-      <w:r>
-        <w:rPr>
-          <w:b w:val="1"/>
-          <w:rtl w:val="0"/>
-        </w:rPr>
-        <w:t xml:space="preserve">Code Setup</w:t>
-      </w:r>
-    </w:p>
-    <w:p>
-      <w:pPr>
-        <w:numPr>
-          <w:ilvl w:val="0"/>
-          <w:numId w:val="1"/>
-        </w:numPr>
-        <w:ind w:left="720" w:hanging="360"/>
-        <w:contextualSpacing w:val="1"/>
-        <w:rPr/>
-      </w:pPr>
-      <w:r>
-        <w:rPr>
-          <w:rtl w:val="0"/>
-        </w:rPr>
-        <w:t xml:space="preserve">clone repo</w:t>
-      </w:r>
-    </w:p>
-    <w:p>
-      <w:pPr>
-        <w:numPr>
-          <w:ilvl w:val="0"/>
-          <w:numId w:val="1"/>
-        </w:numPr>
-        <w:ind w:left="720" w:hanging="360"/>
-        <w:contextualSpacing w:val="1"/>
-        <w:rPr/>
-      </w:pPr>
-      <w:r>
-        <w:rPr>
-          <w:rtl w:val="0"/>
-        </w:rPr>
-        <w:t xml:space="preserve">cd cs286A/crawler/gobblin/</w:t>
-      </w:r>
-    </w:p>
-    <w:p>
-      <w:pPr>
-        <w:numPr>
-          <w:ilvl w:val="0"/>
-          <w:numId w:val="1"/>
-        </w:numPr>
-        <w:ind w:left="720" w:hanging="360"/>
-        <w:contextualSpacing w:val="1"/>
-        <w:rPr/>
-      </w:pPr>
-      <w:r>
-        <w:rPr>
-          <w:rtl w:val="0"/>
-        </w:rPr>
-        <w:t xml:space="preserve">./compile_and_unpack.sh</w:t>
-      </w:r>
-    </w:p>
-    <w:p>
-      <w:pPr>
-        <w:numPr>
-          <w:ilvl w:val="0"/>
-          <w:numId w:val="1"/>
-        </w:numPr>
-        <w:ind w:left="720" w:hanging="360"/>
-        <w:contextualSpacing w:val="1"/>
-        <w:rPr/>
-      </w:pPr>
-      <w:r>
-        <w:rPr>
-          <w:rtl w:val="0"/>
-        </w:rPr>
-        <w:t xml:space="preserve">cd cs286A/crawler/</w:t>
-      </w:r>
-    </w:p>
-    <w:p>
-      <w:pPr>
-        <w:contextualSpacing w:val="0"/>
-      </w:pPr>
-      <w:r>
-        <w:rPr>
-          <w:rtl w:val="0"/>
-        </w:rPr>
-      </w:r>
-    </w:p>
-    <w:p>
-      <w:pPr>
-        <w:contextualSpacing w:val="0"/>
-      </w:pPr>
-      <w:r>
-        <w:rPr>
-          <w:b w:val="1"/>
-          <w:rtl w:val="0"/>
-        </w:rPr>
-        <w:t xml:space="preserve">Runtime instructions</w:t>
-      </w:r>
-    </w:p>
-    <w:p>
-      <w:pPr>
-        <w:numPr>
-          <w:ilvl w:val="0"/>
-          <w:numId w:val="3"/>
-        </w:numPr>
-        <w:ind w:left="720" w:hanging="360"/>
-        <w:contextualSpacing w:val="1"/>
-        <w:rPr/>
-      </w:pPr>
-      <w:r>
-        <w:rPr>
-          <w:rtl w:val="0"/>
-        </w:rPr>
-        <w:t xml:space="preserve">specify job frequency and data mover target in config.py</w:t>
-      </w:r>
-    </w:p>
-    <w:p>
-      <w:pPr>
-        <w:numPr>
-          <w:ilvl w:val="1"/>
-          <w:numId w:val="3"/>
-        </w:numPr>
-        <w:ind w:left="1440" w:hanging="360"/>
-        <w:contextualSpacing w:val="1"/>
-        <w:rPr>
-          <w:u w:val="none"/>
-        </w:rPr>
-      </w:pPr>
-      <w:r>
-        <w:rPr>
-          <w:rtl w:val="0"/>
-        </w:rPr>
-        <w:t xml:space="preserve">For demo purposes, the default frequency is set to every 30 seconds, and the default target machine/directory is the demo EC2 instance</w:t>
-      </w:r>
-    </w:p>
-    <w:p>
-      <w:pPr>
-        <w:numPr>
-          <w:ilvl w:val="1"/>
-          <w:numId w:val="3"/>
-        </w:numPr>
-        <w:ind w:left="1440" w:hanging="360"/>
-        <w:contextualSpacing w:val="1"/>
-        <w:rPr/>
-      </w:pPr>
-      <w:r>
-        <w:rPr>
-          <w:rtl w:val="0"/>
-        </w:rPr>
         <w:t xml:space="preserve">if specifying a new machine besides the provided ec2 machine, you will need to get a new .pem key and replace the one in the cs286A/crawler/ directory</w:t>
       </w:r>
     </w:p>
@@ -510,7 +546,7 @@
       <w:pPr>
         <w:numPr>
           <w:ilvl w:val="0"/>
-          <w:numId w:val="1"/>
+          <w:numId w:val="2"/>
         </w:numPr>
         <w:ind w:left="720" w:hanging="360"/>
         <w:contextualSpacing w:val="1"/>
@@ -527,7 +563,7 @@
       <w:pPr>
         <w:numPr>
           <w:ilvl w:val="0"/>
-          <w:numId w:val="1"/>
+          <w:numId w:val="2"/>
         </w:numPr>
         <w:ind w:left="720" w:hanging="360"/>
         <w:contextualSpacing w:val="1"/>
@@ -901,6 +937,116 @@
       </w:rPr>
     </w:lvl>
   </w:abstractNum>
+  <w:abstractNum w:abstractNumId="4">
+    <w:lvl w:ilvl="0">
+      <w:start w:val="1"/>
+      <w:numFmt w:val="bullet"/>
+      <w:lvlText w:val="●"/>
+      <w:lvlJc w:val="left"/>
+      <w:pPr>
+        <w:ind w:left="720" w:firstLine="360"/>
+      </w:pPr>
+      <w:rPr>
+        <w:u w:val="none"/>
+      </w:rPr>
+    </w:lvl>
+    <w:lvl w:ilvl="1">
+      <w:start w:val="1"/>
+      <w:numFmt w:val="bullet"/>
+      <w:lvlText w:val="○"/>
+      <w:lvlJc w:val="left"/>
+      <w:pPr>
+        <w:ind w:left="1440" w:firstLine="1080"/>
+      </w:pPr>
+      <w:rPr>
+        <w:u w:val="none"/>
+      </w:rPr>
+    </w:lvl>
+    <w:lvl w:ilvl="2">
+      <w:start w:val="1"/>
+      <w:numFmt w:val="bullet"/>
+      <w:lvlText w:val="■"/>
+      <w:lvlJc w:val="left"/>
+      <w:pPr>
+        <w:ind w:left="2160" w:firstLine="1800"/>
+      </w:pPr>
+      <w:rPr>
+        <w:u w:val="none"/>
+      </w:rPr>
+    </w:lvl>
+    <w:lvl w:ilvl="3">
+      <w:start w:val="1"/>
+      <w:numFmt w:val="bullet"/>
+      <w:lvlText w:val="●"/>
+      <w:lvlJc w:val="left"/>
+      <w:pPr>
+        <w:ind w:left="2880" w:firstLine="2520"/>
+      </w:pPr>
+      <w:rPr>
+        <w:u w:val="none"/>
+      </w:rPr>
+    </w:lvl>
+    <w:lvl w:ilvl="4">
+      <w:start w:val="1"/>
+      <w:numFmt w:val="bullet"/>
+      <w:lvlText w:val="○"/>
+      <w:lvlJc w:val="left"/>
+      <w:pPr>
+        <w:ind w:left="3600" w:firstLine="3240"/>
+      </w:pPr>
+      <w:rPr>
+        <w:u w:val="none"/>
+      </w:rPr>
+    </w:lvl>
+    <w:lvl w:ilvl="5">
+      <w:start w:val="1"/>
+      <w:numFmt w:val="bullet"/>
+      <w:lvlText w:val="■"/>
+      <w:lvlJc w:val="left"/>
+      <w:pPr>
+        <w:ind w:left="4320" w:firstLine="3960"/>
+      </w:pPr>
+      <w:rPr>
+        <w:u w:val="none"/>
+      </w:rPr>
+    </w:lvl>
+    <w:lvl w:ilvl="6">
+      <w:start w:val="1"/>
+      <w:numFmt w:val="bullet"/>
+      <w:lvlText w:val="●"/>
+      <w:lvlJc w:val="left"/>
+      <w:pPr>
+        <w:ind w:left="5040" w:firstLine="4680"/>
+      </w:pPr>
+      <w:rPr>
+        <w:u w:val="none"/>
+      </w:rPr>
+    </w:lvl>
+    <w:lvl w:ilvl="7">
+      <w:start w:val="1"/>
+      <w:numFmt w:val="bullet"/>
+      <w:lvlText w:val="○"/>
+      <w:lvlJc w:val="left"/>
+      <w:pPr>
+        <w:ind w:left="5760" w:firstLine="5400"/>
+      </w:pPr>
+      <w:rPr>
+        <w:u w:val="none"/>
+      </w:rPr>
+    </w:lvl>
+    <w:lvl w:ilvl="8">
+      <w:start w:val="1"/>
+      <w:numFmt w:val="bullet"/>
+      <w:lvlText w:val="■"/>
+      <w:lvlJc w:val="left"/>
+      <w:pPr>
+        <w:ind w:left="6480" w:firstLine="6120"/>
+      </w:pPr>
+      <w:rPr>
+        <w:u w:val="none"/>
+      </w:rPr>
+    </w:lvl>
+  </w:abstractNum>
   <w:num w:numId="1">
     <w:abstractNumId w:val="1"/>
   </w:num>
@@ -909,6 +1055,9 @@
   </w:num>
   <w:num w:numId="3">
     <w:abstractNumId w:val="3"/>
+  </w:num>
+  <w:num w:numId="4">
+    <w:abstractNumId w:val="4"/>
   </w:num>
 </w:numbering>
 </file>

</xml_diff>